<commit_message>
Added docs for 6th semester
</commit_message>
<xml_diff>
--- a/Bachelor/semester-6/task/task.docx
+++ b/Bachelor/semester-6/task/task.docx
@@ -1927,9 +1927,9 @@
         <w:tblLook w:val="04a0" w:noHBand="0" w:noVBand="1" w:firstColumn="1" w:lastRow="0" w:lastColumn="0" w:firstRow="1"/>
       </w:tblPr>
       <w:tblGrid>
-        <w:gridCol w:w="714"/>
+        <w:gridCol w:w="712"/>
         <w:gridCol w:w="1656"/>
-        <w:gridCol w:w="1991"/>
+        <w:gridCol w:w="1993"/>
         <w:gridCol w:w="3970"/>
         <w:gridCol w:w="1809"/>
       </w:tblGrid>
@@ -1937,7 +1937,7 @@
         <w:trPr/>
         <w:tc>
           <w:tcPr>
-            <w:tcW w:w="714" w:type="dxa"/>
+            <w:tcW w:w="712" w:type="dxa"/>
             <w:tcBorders/>
           </w:tcPr>
           <w:p>
@@ -2005,7 +2005,7 @@
         </w:tc>
         <w:tc>
           <w:tcPr>
-            <w:tcW w:w="1991" w:type="dxa"/>
+            <w:tcW w:w="1993" w:type="dxa"/>
             <w:tcBorders/>
           </w:tcPr>
           <w:p>
@@ -2095,7 +2095,7 @@
         <w:trPr/>
         <w:tc>
           <w:tcPr>
-            <w:tcW w:w="714" w:type="dxa"/>
+            <w:tcW w:w="712" w:type="dxa"/>
             <w:tcBorders/>
           </w:tcPr>
           <w:p>
@@ -2157,7 +2157,7 @@
         </w:tc>
         <w:tc>
           <w:tcPr>
-            <w:tcW w:w="1991" w:type="dxa"/>
+            <w:tcW w:w="1993" w:type="dxa"/>
             <w:tcBorders/>
           </w:tcPr>
           <w:p>
@@ -2277,7 +2277,7 @@
         <w:trPr/>
         <w:tc>
           <w:tcPr>
-            <w:tcW w:w="714" w:type="dxa"/>
+            <w:tcW w:w="712" w:type="dxa"/>
             <w:tcBorders/>
           </w:tcPr>
           <w:p>
@@ -2339,7 +2339,7 @@
         </w:tc>
         <w:tc>
           <w:tcPr>
-            <w:tcW w:w="1991" w:type="dxa"/>
+            <w:tcW w:w="1993" w:type="dxa"/>
             <w:tcBorders/>
           </w:tcPr>
           <w:p>
@@ -2642,7 +2642,7 @@
         <w:trPr/>
         <w:tc>
           <w:tcPr>
-            <w:tcW w:w="714" w:type="dxa"/>
+            <w:tcW w:w="712" w:type="dxa"/>
             <w:tcBorders/>
           </w:tcPr>
           <w:p>
@@ -2704,7 +2704,7 @@
         </w:tc>
         <w:tc>
           <w:tcPr>
-            <w:tcW w:w="1991" w:type="dxa"/>
+            <w:tcW w:w="1993" w:type="dxa"/>
             <w:tcBorders/>
           </w:tcPr>
           <w:p>

</xml_diff>